<commit_message>
Visual Paradigm CD toegevoegd + naamwijzigingen
</commit_message>
<xml_diff>
--- a/architectuur/Componenten diagram.docx
+++ b/architectuur/Componenten diagram.docx
@@ -8,18 +8,10 @@
           <w:noProof/>
         </w:rPr>
         <w:drawing>
-          <wp:anchor distT="0" distB="0" distL="114300" distR="114300" simplePos="0" relativeHeight="251659264" behindDoc="0" locked="0" layoutInCell="1" allowOverlap="1" wp14:anchorId="55D51029" wp14:editId="69D9D613">
-            <wp:simplePos x="0" y="0"/>
-            <wp:positionH relativeFrom="margin">
-              <wp:posOffset>0</wp:posOffset>
-            </wp:positionH>
-            <wp:positionV relativeFrom="paragraph">
-              <wp:posOffset>289560</wp:posOffset>
-            </wp:positionV>
-            <wp:extent cx="5943600" cy="3739515"/>
+          <wp:inline distT="0" distB="0" distL="0" distR="0" wp14:anchorId="0F6808EB" wp14:editId="49346619">
+            <wp:extent cx="5760720" cy="3470910"/>
             <wp:effectExtent l="0" t="0" r="0" b="0"/>
-            <wp:wrapTopAndBottom/>
-            <wp:docPr id="179492304" name="Picture 179492304"/>
+            <wp:docPr id="1" name="Afbeelding 1"/>
             <wp:cNvGraphicFramePr>
               <a:graphicFrameLocks xmlns:a="http://schemas.openxmlformats.org/drawingml/2006/main" noChangeAspect="1"/>
             </wp:cNvGraphicFramePr>
@@ -27,17 +19,11 @@
               <a:graphicData uri="http://schemas.openxmlformats.org/drawingml/2006/picture">
                 <pic:pic xmlns:pic="http://schemas.openxmlformats.org/drawingml/2006/picture">
                   <pic:nvPicPr>
-                    <pic:cNvPr id="0" name=""/>
+                    <pic:cNvPr id="1" name=""/>
                     <pic:cNvPicPr/>
                   </pic:nvPicPr>
                   <pic:blipFill>
-                    <a:blip r:embed="rId4">
-                      <a:extLst>
-                        <a:ext uri="{28A0092B-C50C-407E-A947-70E740481C1C}">
-                          <a14:useLocalDpi xmlns:a14="http://schemas.microsoft.com/office/drawing/2010/main" val="0"/>
-                        </a:ext>
-                      </a:extLst>
-                    </a:blip>
+                    <a:blip r:embed="rId4"/>
                     <a:stretch>
                       <a:fillRect/>
                     </a:stretch>
@@ -45,7 +31,7 @@
                   <pic:spPr>
                     <a:xfrm>
                       <a:off x="0" y="0"/>
-                      <a:ext cx="5943600" cy="3739515"/>
+                      <a:ext cx="5760720" cy="3470910"/>
                     </a:xfrm>
                     <a:prstGeom prst="rect">
                       <a:avLst/>
@@ -54,13 +40,7 @@
                 </pic:pic>
               </a:graphicData>
             </a:graphic>
-            <wp14:sizeRelH relativeFrom="page">
-              <wp14:pctWidth>0</wp14:pctWidth>
-            </wp14:sizeRelH>
-            <wp14:sizeRelV relativeFrom="page">
-              <wp14:pctHeight>0</wp14:pctHeight>
-            </wp14:sizeRelV>
-          </wp:anchor>
+          </wp:inline>
         </w:drawing>
       </w:r>
     </w:p>
@@ -197,6 +177,7 @@
     <w:lsdException w:name="HTML Sample" w:semiHidden="1" w:unhideWhenUsed="1"/>
     <w:lsdException w:name="HTML Typewriter" w:semiHidden="1" w:unhideWhenUsed="1"/>
     <w:lsdException w:name="HTML Variable" w:semiHidden="1" w:unhideWhenUsed="1"/>
+    <w:lsdException w:name="Normal Table" w:semiHidden="1" w:unhideWhenUsed="1"/>
     <w:lsdException w:name="annotation subject" w:semiHidden="1" w:unhideWhenUsed="1"/>
     <w:lsdException w:name="No List" w:semiHidden="1" w:unhideWhenUsed="1"/>
     <w:lsdException w:name="Outline List 1" w:semiHidden="1" w:unhideWhenUsed="1"/>
@@ -243,8 +224,10 @@
     <w:lsdException w:name="Table Subtle 2" w:semiHidden="1" w:unhideWhenUsed="1"/>
     <w:lsdException w:name="Table Web 1" w:semiHidden="1" w:unhideWhenUsed="1"/>
     <w:lsdException w:name="Table Web 2" w:semiHidden="1" w:unhideWhenUsed="1"/>
+    <w:lsdException w:name="Table Web 3" w:semiHidden="1" w:unhideWhenUsed="1"/>
     <w:lsdException w:name="Balloon Text" w:semiHidden="1" w:unhideWhenUsed="1"/>
     <w:lsdException w:name="Table Grid" w:uiPriority="39"/>
+    <w:lsdException w:name="Table Theme" w:semiHidden="1" w:unhideWhenUsed="1"/>
     <w:lsdException w:name="Placeholder Text" w:semiHidden="1"/>
     <w:lsdException w:name="No Spacing" w:uiPriority="1" w:qFormat="1"/>
     <w:lsdException w:name="Light Shading" w:uiPriority="60"/>

</xml_diff>